<commit_message>
feat: menambahkan file ttd pada form ajuan cuti
</commit_message>
<xml_diff>
--- a/public/templates/laporan_cuti_guru.docx
+++ b/public/templates/laporan_cuti_guru.docx
@@ -63,7 +63,7 @@
           </mc:Choice>
           <mc:Fallback>
             <w:pict>
-              <v:line w14:anchorId="08531B2E" id="Line 2" o:spid="_x0000_s1026" style="position:absolute;z-index:2;visibility:visible;mso-wrap-style:square;mso-wrap-distance-left:0;mso-wrap-distance-top:0;mso-wrap-distance-right:0;mso-wrap-distance-bottom:0;mso-position-horizontal:absolute;mso-position-horizontal-relative:text;mso-position-vertical:absolute;mso-position-vertical-relative:text" from="-46.05pt,85.8pt" to="491.8pt,85.9pt" o:gfxdata="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" strokeweight="1.41mm"/>
+              <v:line w14:anchorId="1B0B7AAE" id="Line 2" o:spid="_x0000_s1026" style="position:absolute;z-index:2;visibility:visible;mso-wrap-style:square;mso-wrap-distance-left:0;mso-wrap-distance-top:0;mso-wrap-distance-right:0;mso-wrap-distance-bottom:0;mso-position-horizontal:absolute;mso-position-horizontal-relative:text;mso-position-vertical:absolute;mso-position-vertical-relative:text" from="-46.05pt,85.8pt" to="491.8pt,85.9pt" o:gfxdata="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" strokeweight="1.41mm"/>
             </w:pict>
           </mc:Fallback>
         </mc:AlternateContent>
@@ -1227,16 +1227,16 @@
         <mc:AlternateContent>
           <mc:Choice Requires="wps">
             <w:drawing>
-              <wp:anchor distT="0" distB="0" distL="0" distR="0" simplePos="0" relativeHeight="4" behindDoc="0" locked="0" layoutInCell="1" allowOverlap="1" wp14:anchorId="12FFA7EC" wp14:editId="74D9C559">
+              <wp:anchor distT="0" distB="0" distL="0" distR="0" simplePos="0" relativeHeight="4" behindDoc="0" locked="0" layoutInCell="1" allowOverlap="1" wp14:anchorId="12FFA7EC" wp14:editId="48C523BD">
                 <wp:simplePos x="0" y="0"/>
                 <wp:positionH relativeFrom="column">
                   <wp:posOffset>3110865</wp:posOffset>
                 </wp:positionH>
                 <wp:positionV relativeFrom="paragraph">
-                  <wp:posOffset>74295</wp:posOffset>
+                  <wp:posOffset>72390</wp:posOffset>
                 </wp:positionV>
-                <wp:extent cx="2526030" cy="1921510"/>
-                <wp:effectExtent l="0" t="1905" r="0" b="2540"/>
+                <wp:extent cx="2525400" cy="2628900"/>
+                <wp:effectExtent l="0" t="0" r="8255" b="0"/>
                 <wp:wrapNone/>
                 <wp:docPr id="3" name="Text Box 2328"/>
                 <wp:cNvGraphicFramePr/>
@@ -1247,7 +1247,7 @@
                       <wps:spPr>
                         <a:xfrm>
                           <a:off x="0" y="0"/>
-                          <a:ext cx="2525400" cy="1920960"/>
+                          <a:ext cx="2525400" cy="2628900"/>
                         </a:xfrm>
                         <a:prstGeom prst="rect">
                           <a:avLst/>
@@ -1287,14 +1287,7 @@
                                 <w:rFonts w:ascii="Arial Narrow" w:hAnsi="Arial Narrow"/>
                                 <w:color w:val="000000"/>
                               </w:rPr>
-                              <w:t>Ciamis</w:t>
-                            </w:r>
-                            <w:r>
-                              <w:rPr>
-                                <w:rFonts w:ascii="Arial Narrow" w:hAnsi="Arial Narrow"/>
-                                <w:color w:val="000000"/>
-                              </w:rPr>
-                              <w:t>,</w:t>
+                              <w:t>Ciamis,</w:t>
                             </w:r>
                             <w:r>
                               <w:rPr>
@@ -1390,7 +1383,21 @@
                                 <w:rFonts w:ascii="Arial Narrow" w:hAnsi="Arial Narrow"/>
                                 <w:b/>
                               </w:rPr>
-                              <w:t>${ttd}</w:t>
+                              <w:t>${</w:t>
+                            </w:r>
+                            <w:r>
+                              <w:rPr>
+                                <w:rFonts w:ascii="Arial Narrow" w:hAnsi="Arial Narrow"/>
+                                <w:b/>
+                              </w:rPr>
+                              <w:t>tanda_tangan</w:t>
+                            </w:r>
+                            <w:r>
+                              <w:rPr>
+                                <w:rFonts w:ascii="Arial Narrow" w:hAnsi="Arial Narrow"/>
+                                <w:b/>
+                              </w:rPr>
+                              <w:t>}</w:t>
                             </w:r>
                           </w:p>
                           <w:p>
@@ -1411,6 +1418,8 @@
                               <w:rPr>
                                 <w:rFonts w:ascii="Arial Narrow" w:hAnsi="Arial Narrow"/>
                                 <w:b/>
+                                <w:color w:val="000000"/>
+                                <w:u w:val="thick"/>
                                 <w:lang w:val="id-ID"/>
                               </w:rPr>
                             </w:pPr>
@@ -1419,6 +1428,7 @@
                                 <w:rFonts w:ascii="Arial Narrow" w:hAnsi="Arial Narrow"/>
                                 <w:b/>
                                 <w:color w:val="000000"/>
+                                <w:u w:val="thick"/>
                                 <w:lang w:val="id-ID"/>
                               </w:rPr>
                               <w:t>${nama_</w:t>
@@ -1428,6 +1438,7 @@
                                 <w:rFonts w:ascii="Arial Narrow" w:hAnsi="Arial Narrow"/>
                                 <w:b/>
                                 <w:color w:val="000000"/>
+                                <w:u w:val="thick"/>
                               </w:rPr>
                               <w:t>kepalaSekolah</w:t>
                             </w:r>
@@ -1436,25 +1447,59 @@
                                 <w:rFonts w:ascii="Arial Narrow" w:hAnsi="Arial Narrow"/>
                                 <w:b/>
                                 <w:color w:val="000000"/>
+                                <w:u w:val="thick"/>
                                 <w:lang w:val="id-ID"/>
+                              </w:rPr>
+                              <w:t>}</w:t>
+                            </w:r>
+                          </w:p>
+                          <w:p>
+                            <w:pPr>
+                              <w:pStyle w:val="FrameContents"/>
+                              <w:jc w:val="center"/>
+                              <w:rPr>
+                                <w:rFonts w:ascii="Arial Narrow" w:hAnsi="Arial Narrow"/>
+                              </w:rPr>
+                            </w:pPr>
+                            <w:r>
+                              <w:rPr>
+                                <w:rFonts w:ascii="Arial Narrow" w:hAnsi="Arial Narrow"/>
+                                <w:color w:val="000000"/>
+                              </w:rPr>
+                              <w:t>NIP: ${</w:t>
+                            </w:r>
+                            <w:r>
+                              <w:rPr>
+                                <w:rFonts w:ascii="Arial Narrow" w:hAnsi="Arial Narrow"/>
+                                <w:color w:val="000000"/>
+                              </w:rPr>
+                              <w:t>nip_kepalaSekolah</w:t>
+                            </w:r>
+                            <w:r>
+                              <w:rPr>
+                                <w:rFonts w:ascii="Arial Narrow" w:hAnsi="Arial Narrow"/>
+                                <w:color w:val="000000"/>
                               </w:rPr>
                               <w:t>}</w:t>
                             </w:r>
                           </w:p>
                         </w:txbxContent>
                       </wps:txbx>
-                      <wps:bodyPr>
+                      <wps:bodyPr wrap="square">
                         <a:noAutofit/>
                       </wps:bodyPr>
                     </wps:wsp>
                   </a:graphicData>
                 </a:graphic>
+                <wp14:sizeRelV relativeFrom="margin">
+                  <wp14:pctHeight>0</wp14:pctHeight>
+                </wp14:sizeRelV>
               </wp:anchor>
             </w:drawing>
           </mc:Choice>
           <mc:Fallback>
             <w:pict>
-              <v:rect w14:anchorId="12FFA7EC" id="Text Box 2328" o:spid="_x0000_s1026" style="position:absolute;margin-left:244.95pt;margin-top:5.85pt;width:198.9pt;height:151.3pt;z-index:4;visibility:visible;mso-wrap-style:square;mso-wrap-distance-left:0;mso-wrap-distance-top:0;mso-wrap-distance-right:0;mso-wrap-distance-bottom:0;mso-position-horizontal:absolute;mso-position-horizontal-relative:text;mso-position-vertical:absolute;mso-position-vertical-relative:text;v-text-anchor:top" o:gfxdata="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" stroked="f">
+              <v:rect w14:anchorId="12FFA7EC" id="Text Box 2328" o:spid="_x0000_s1026" style="position:absolute;margin-left:244.95pt;margin-top:5.7pt;width:198.85pt;height:207pt;z-index:4;visibility:visible;mso-wrap-style:square;mso-height-percent:0;mso-wrap-distance-left:0;mso-wrap-distance-top:0;mso-wrap-distance-right:0;mso-wrap-distance-bottom:0;mso-position-horizontal:absolute;mso-position-horizontal-relative:text;mso-position-vertical:absolute;mso-position-vertical-relative:text;mso-height-percent:0;mso-height-relative:margin;v-text-anchor:top" o:gfxdata="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" stroked="f">
                 <v:textbox>
                   <w:txbxContent>
                     <w:p>
@@ -1471,14 +1516,7 @@
                           <w:rFonts w:ascii="Arial Narrow" w:hAnsi="Arial Narrow"/>
                           <w:color w:val="000000"/>
                         </w:rPr>
-                        <w:t>Ciamis</w:t>
-                      </w:r>
-                      <w:r>
-                        <w:rPr>
-                          <w:rFonts w:ascii="Arial Narrow" w:hAnsi="Arial Narrow"/>
-                          <w:color w:val="000000"/>
-                        </w:rPr>
-                        <w:t>,</w:t>
+                        <w:t>Ciamis,</w:t>
                       </w:r>
                       <w:r>
                         <w:rPr>
@@ -1574,7 +1612,21 @@
                           <w:rFonts w:ascii="Arial Narrow" w:hAnsi="Arial Narrow"/>
                           <w:b/>
                         </w:rPr>
-                        <w:t>${ttd}</w:t>
+                        <w:t>${</w:t>
+                      </w:r>
+                      <w:r>
+                        <w:rPr>
+                          <w:rFonts w:ascii="Arial Narrow" w:hAnsi="Arial Narrow"/>
+                          <w:b/>
+                        </w:rPr>
+                        <w:t>tanda_tangan</w:t>
+                      </w:r>
+                      <w:r>
+                        <w:rPr>
+                          <w:rFonts w:ascii="Arial Narrow" w:hAnsi="Arial Narrow"/>
+                          <w:b/>
+                        </w:rPr>
+                        <w:t>}</w:t>
                       </w:r>
                     </w:p>
                     <w:p>
@@ -1595,6 +1647,8 @@
                         <w:rPr>
                           <w:rFonts w:ascii="Arial Narrow" w:hAnsi="Arial Narrow"/>
                           <w:b/>
+                          <w:color w:val="000000"/>
+                          <w:u w:val="thick"/>
                           <w:lang w:val="id-ID"/>
                         </w:rPr>
                       </w:pPr>
@@ -1603,6 +1657,7 @@
                           <w:rFonts w:ascii="Arial Narrow" w:hAnsi="Arial Narrow"/>
                           <w:b/>
                           <w:color w:val="000000"/>
+                          <w:u w:val="thick"/>
                           <w:lang w:val="id-ID"/>
                         </w:rPr>
                         <w:t>${nama_</w:t>
@@ -1612,6 +1667,7 @@
                           <w:rFonts w:ascii="Arial Narrow" w:hAnsi="Arial Narrow"/>
                           <w:b/>
                           <w:color w:val="000000"/>
+                          <w:u w:val="thick"/>
                         </w:rPr>
                         <w:t>kepalaSekolah</w:t>
                       </w:r>
@@ -1620,7 +1676,38 @@
                           <w:rFonts w:ascii="Arial Narrow" w:hAnsi="Arial Narrow"/>
                           <w:b/>
                           <w:color w:val="000000"/>
+                          <w:u w:val="thick"/>
                           <w:lang w:val="id-ID"/>
+                        </w:rPr>
+                        <w:t>}</w:t>
+                      </w:r>
+                    </w:p>
+                    <w:p>
+                      <w:pPr>
+                        <w:pStyle w:val="FrameContents"/>
+                        <w:jc w:val="center"/>
+                        <w:rPr>
+                          <w:rFonts w:ascii="Arial Narrow" w:hAnsi="Arial Narrow"/>
+                        </w:rPr>
+                      </w:pPr>
+                      <w:r>
+                        <w:rPr>
+                          <w:rFonts w:ascii="Arial Narrow" w:hAnsi="Arial Narrow"/>
+                          <w:color w:val="000000"/>
+                        </w:rPr>
+                        <w:t>NIP: ${</w:t>
+                      </w:r>
+                      <w:r>
+                        <w:rPr>
+                          <w:rFonts w:ascii="Arial Narrow" w:hAnsi="Arial Narrow"/>
+                          <w:color w:val="000000"/>
+                        </w:rPr>
+                        <w:t>nip_kepalaSekolah</w:t>
+                      </w:r>
+                      <w:r>
+                        <w:rPr>
+                          <w:rFonts w:ascii="Arial Narrow" w:hAnsi="Arial Narrow"/>
+                          <w:color w:val="000000"/>
                         </w:rPr>
                         <w:t>}</w:t>
                       </w:r>

</xml_diff>

<commit_message>
perbaikan jarak pada tabel cuti
</commit_message>
<xml_diff>
--- a/public/templates/laporan_cuti_guru.docx
+++ b/public/templates/laporan_cuti_guru.docx
@@ -63,7 +63,7 @@
           </mc:Choice>
           <mc:Fallback>
             <w:pict>
-              <v:line w14:anchorId="1B0B7AAE" id="Line 2" o:spid="_x0000_s1026" style="position:absolute;z-index:2;visibility:visible;mso-wrap-style:square;mso-wrap-distance-left:0;mso-wrap-distance-top:0;mso-wrap-distance-right:0;mso-wrap-distance-bottom:0;mso-position-horizontal:absolute;mso-position-horizontal-relative:text;mso-position-vertical:absolute;mso-position-vertical-relative:text" from="-46.05pt,85.8pt" to="491.8pt,85.9pt" o:gfxdata="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" strokeweight="1.41mm"/>
+              <v:line w14:anchorId="383A9247" id="Line 2" o:spid="_x0000_s1026" style="position:absolute;z-index:2;visibility:visible;mso-wrap-style:square;mso-wrap-distance-left:0;mso-wrap-distance-top:0;mso-wrap-distance-right:0;mso-wrap-distance-bottom:0;mso-position-horizontal:absolute;mso-position-horizontal-relative:text;mso-position-vertical:absolute;mso-position-vertical-relative:text" from="-46.05pt,85.8pt" to="491.8pt,85.9pt" o:gfxdata="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" strokeweight="1.41mm"/>
             </w:pict>
           </mc:Fallback>
         </mc:AlternateContent>
@@ -1390,7 +1390,7 @@
                                 <w:rFonts w:ascii="Arial Narrow" w:hAnsi="Arial Narrow"/>
                                 <w:b/>
                               </w:rPr>
-                              <w:t>tanda_tangan</w:t>
+                              <w:t>tanda_tangan_kpsekolah</w:t>
                             </w:r>
                             <w:r>
                               <w:rPr>
@@ -1619,7 +1619,7 @@
                           <w:rFonts w:ascii="Arial Narrow" w:hAnsi="Arial Narrow"/>
                           <w:b/>
                         </w:rPr>
-                        <w:t>tanda_tangan</w:t>
+                        <w:t>tanda_tangan_kpsekolah</w:t>
                       </w:r>
                       <w:r>
                         <w:rPr>

</xml_diff>